<commit_message>
I have learnt How to use the GDB DEBUGGER. MOFOOOOO
</commit_message>
<xml_diff>
--- a/main_site/Documentation_books/Report.docx
+++ b/main_site/Documentation_books/Report.docx
@@ -296,15 +296,9 @@
       <w:r>
         <w:rPr>
           <w:sz w:val="24"/>
-          <w:highlight w:val="none"/>
-        </w:rPr>
-      </w:r>
-      <w:r>
-        <w:rPr>
-          <w:sz w:val="24"/>
-          <w:highlight w:val="none"/>
-        </w:rPr>
-        <w:t xml:space="preserve">Supervised by Dr. Wanjiku Ng’ang’a</w:t>
+          <w:szCs w:val="24"/>
+          <w:highlight w:val="none"/>
+        </w:rPr>
       </w:r>
       <w:r>
         <w:rPr>
@@ -329,33 +323,6 @@
       <w:r>
         <w:rPr>
           <w:sz w:val="24"/>
-          <w:szCs w:val="24"/>
-          <w:highlight w:val="none"/>
-        </w:rPr>
-      </w:r>
-      <w:r>
-        <w:rPr>
-          <w:sz w:val="24"/>
-          <w:szCs w:val="24"/>
-          <w:highlight w:val="none"/>
-        </w:rPr>
-      </w:r>
-      <w:r/>
-    </w:p>
-    <w:p>
-      <w:pPr>
-        <w:ind w:left="1416" w:right="0" w:firstLine="708"/>
-        <w:spacing w:before="240" w:after="158" w:line="61" w:lineRule="atLeast"/>
-        <w:pBdr>
-          <w:top w:val="none" w:color="000000" w:sz="4" w:space="0"/>
-          <w:left w:val="none" w:color="000000" w:sz="4" w:space="0"/>
-          <w:bottom w:val="none" w:color="000000" w:sz="4" w:space="0"/>
-          <w:right w:val="none" w:color="000000" w:sz="4" w:space="0"/>
-        </w:pBdr>
-      </w:pPr>
-      <w:r>
-        <w:rPr>
-          <w:sz w:val="24"/>
           <w:highlight w:val="none"/>
         </w:rPr>
       </w:r>
@@ -553,7 +520,7 @@
         <w:rPr>
           <w:highlight w:val="none"/>
         </w:rPr>
-        <w:t xml:space="preserve">Phillip Opperman, writer of “Writing an OS is Rust” blog. The blog singlehandedly made OS development to stop looking like a craft reserved for wizards.</w:t>
+        <w:t xml:space="preserve">Phillip Opperman, writer of “Writing an OS is Rust” blog. The blog single-handedly made systems development to stop looking like a craft reserved only for wizards.</w:t>
       </w:r>
       <w:r>
         <w:rPr>
@@ -585,6 +552,7 @@
         <w:rPr>
           <w:highlight w:val="none"/>
         </w:rPr>
+        <w:t xml:space="preserve"> The blog went all the way to explaining how to load user programs from a file system. </w:t>
       </w:r>
       <w:r/>
     </w:p>
@@ -611,6 +579,7 @@
         <w:rPr>
           <w:highlight w:val="none"/>
         </w:rPr>
+        <w:t xml:space="preserve"> aah life.</w:t>
       </w:r>
       <w:r/>
     </w:p>
@@ -631,7 +600,7 @@
         <w:rPr>
           <w:highlight w:val="none"/>
         </w:rPr>
-        <w:t xml:space="preserve">Lin Clark, for simplifying complex webassembly jargon using mortal language... and simple cartoon  illustrations.</w:t>
+        <w:t xml:space="preserve">Lin Clark, for simplifying complex webassembly jargon using a simple language... and simple cartoon  illustrations.</w:t>
       </w:r>
       <w:r>
         <w:rPr>
@@ -657,7 +626,19 @@
         <w:rPr>
           <w:highlight w:val="none"/>
         </w:rPr>
-        <w:t xml:space="preserve">The writers of “Wasmachine: Bring IOT up to speed with Web Assembly OS” research paper. This was the bedrock of this project. </w:t>
+        <w:t xml:space="preserve">The writers of the </w:t>
+      </w:r>
+      <w:r>
+        <w:rPr>
+          <w:highlight w:val="none"/>
+        </w:rPr>
+        <w:t xml:space="preserve">research paper</w:t>
+      </w:r>
+      <w:r>
+        <w:rPr>
+          <w:highlight w:val="none"/>
+        </w:rPr>
+        <w:t xml:space="preserve"> : “Wasmachine: Bringing IOT up to speed with Web Assembly OS” . This paper was the bedrock of this project. </w:t>
       </w:r>
       <w:r>
         <w:rPr>
@@ -683,14 +664,85 @@
         <w:rPr>
           <w:highlight w:val="none"/>
         </w:rPr>
-        <w:t xml:space="preserve">All the Rust, wasm and riscv teams for creating an awesome well_thought_out  tech.</w:t>
-      </w:r>
-      <w:r>
-        <w:rPr>
-          <w:highlight w:val="none"/>
-        </w:rPr>
-      </w:r>
-      <w:r/>
+        <w:t xml:space="preserve">Kevin Hoffman, the author of the book : “Programming WebAssembly with Rust”. The book does an awesome job of explaining how to use webassembly outside the browser... Even on bare-metal.</w:t>
+      </w:r>
+      <w:r>
+        <w:rPr>
+          <w:highlight w:val="none"/>
+        </w:rPr>
+      </w:r>
+      <w:r/>
+    </w:p>
+    <w:p>
+      <w:pPr>
+        <w:rPr>
+          <w:highlight w:val="none"/>
+        </w:rPr>
+        <w:pBdr>
+          <w:top w:val="none" w:color="000000" w:sz="4" w:space="0"/>
+          <w:left w:val="none" w:color="000000" w:sz="4" w:space="0"/>
+          <w:bottom w:val="none" w:color="000000" w:sz="8" w:space="0"/>
+          <w:right w:val="none" w:color="000000" w:sz="4" w:space="0"/>
+          <w:between w:val="none" w:color="000000" w:sz="4" w:space="0"/>
+        </w:pBdr>
+      </w:pPr>
+      <w:r>
+        <w:rPr>
+          <w:highlight w:val="none"/>
+        </w:rPr>
+        <w:t xml:space="preserve">All the Rust, wasm and Riscv teams for creating awesome well_thought_out  technologies.</w:t>
+      </w:r>
+      <w:r>
+        <w:rPr>
+          <w:highlight w:val="none"/>
+        </w:rPr>
+        <w:t xml:space="preserve"> Giants is what they are... Giants. Big Flexible Giants.  </w:t>
+      </w:r>
+      <w:r/>
+    </w:p>
+    <w:p>
+      <w:pPr>
+        <w:rPr>
+          <w:sz w:val="16"/>
+          <w:szCs w:val="16"/>
+          <w:highlight w:val="none"/>
+        </w:rPr>
+        <w:pBdr>
+          <w:top w:val="none" w:color="000000" w:sz="4" w:space="0"/>
+          <w:left w:val="none" w:color="000000" w:sz="4" w:space="0"/>
+          <w:bottom w:val="none" w:color="000000" w:sz="8" w:space="0"/>
+          <w:right w:val="none" w:color="000000" w:sz="4" w:space="0"/>
+          <w:between w:val="none" w:color="000000" w:sz="4" w:space="0"/>
+        </w:pBdr>
+      </w:pPr>
+      <w:r>
+        <w:rPr>
+          <w:sz w:val="16"/>
+          <w:szCs w:val="16"/>
+          <w:highlight w:val="none"/>
+        </w:rPr>
+      </w:r>
+      <w:r>
+        <w:rPr>
+          <w:sz w:val="16"/>
+          <w:szCs w:val="16"/>
+        </w:rPr>
+        <w:t xml:space="preserve">人生は無意味だけど、自分たちを満足させるプロジェクトをする方がいい。ガイドラインや基準に従う意味はない。全てを燃やしてしまえ。ホームレスになろうともかまわない。ホーボー</w:t>
+      </w:r>
+      <w:r>
+        <w:rPr>
+          <w:sz w:val="16"/>
+          <w:szCs w:val="16"/>
+          <w:highlight w:val="none"/>
+        </w:rPr>
+      </w:r>
+      <w:r>
+        <w:rPr>
+          <w:sz w:val="16"/>
+          <w:szCs w:val="16"/>
+          <w:highlight w:val="none"/>
+        </w:rPr>
+      </w:r>
     </w:p>
     <w:p>
       <w:pPr>
@@ -980,20 +1032,143 @@
       <w:r/>
     </w:p>
     <w:p>
-      <w:r>
-        <w:t xml:space="preserve">It is a dream of many a computer scientist to control matter. To make all matter all around us programmable. </w:t>
-      </w:r>
-      <w:r/>
-    </w:p>
-    <w:p>
-      <w:r>
-        <w:t xml:space="preserve">One step towards this direction is through embedded programming. There wa</w:t>
-      </w:r>
-      <w:r>
-        <w:t xml:space="preserve">s a time when embedded programming was simple, all you had to was to read the data sheet of a piece of hardware, abstract that data sheet using data structures and finally manipulate the exposed registers using MMIO programming. Deployment was simple too, </w:t>
-      </w:r>
-      <w:r>
-        <w:t xml:space="preserve">sealing off the programming jack pin was enough. Maintaining the embedded software was not a common occurence.</w:t>
+      <w:pPr>
+        <w:rPr>
+          <w:highlight w:val="none"/>
+        </w:rPr>
+      </w:pPr>
+      <w:r>
+        <w:rPr>
+          <w:highlight w:val="none"/>
+        </w:rPr>
+      </w:r>
+      <w:r>
+        <w:rPr>
+          <w:highlight w:val="none"/>
+        </w:rPr>
+        <w:t xml:space="preserve">This is a learning project. And if by some chance the project solves any immediate real world problem... then that should be considered a huge coincidence.</w:t>
+      </w:r>
+      <w:r>
+        <w:rPr>
+          <w:highlight w:val="none"/>
+        </w:rPr>
+        <w:t xml:space="preserve"> </w:t>
+      </w:r>
+      <w:r>
+        <w:rPr>
+          <w:highlight w:val="none"/>
+        </w:rPr>
+      </w:r>
+    </w:p>
+    <w:p>
+      <w:pPr>
+        <w:rPr>
+          <w:highlight w:val="none"/>
+        </w:rPr>
+      </w:pPr>
+      <w:r>
+        <w:t xml:space="preserve">It is a d</w:t>
+      </w:r>
+      <w:r>
+        <w:t xml:space="preserve">ream of many a computer scientist to control matter. To make all matter all around us programmable. Like the guys at </w:t>
+      </w:r>
+      <w:r>
+        <w:t xml:space="preserve">MIT's Center for Bits and Atoms</w:t>
+      </w:r>
+      <w:r>
+        <w:t xml:space="preserve"> [1].  Aaah... Well ... Bummer... this paper does not explain how to achieve that. But it explains a framework that might be by a far cry be useful in such a case.  </w:t>
+      </w:r>
+      <w:r>
+        <w:rPr>
+          <w:highlight w:val="none"/>
+        </w:rPr>
+      </w:r>
+      <w:r>
+        <w:rPr>
+          <w:highlight w:val="none"/>
+        </w:rPr>
+      </w:r>
+    </w:p>
+    <w:p>
+      <w:pPr>
+        <w:rPr>
+          <w:highlight w:val="none"/>
+        </w:rPr>
+      </w:pPr>
+      <w:r>
+        <w:t xml:space="preserve">One step towards programming matter is through embedded programming. Embedded programming </w:t>
+      </w:r>
+      <w:r>
+        <w:rPr>
+          <w:b/>
+          <w:bCs/>
+          <w:i/>
+          <w:iCs/>
+        </w:rPr>
+        <w:t xml:space="preserve">in this case</w:t>
+      </w:r>
+      <w:r>
+        <w:t xml:space="preserve"> means writing software that runs on top of </w:t>
+      </w:r>
+      <w:r>
+        <w:rPr>
+          <w:b/>
+          <w:bCs/>
+        </w:rPr>
+        <w:t xml:space="preserve">custom </w:t>
+      </w:r>
+      <w:r>
+        <w:t xml:space="preserve">constrained hardware. Software that directly controls the hardware.  </w:t>
+      </w:r>
+      <w:r/>
+      <w:r>
+        <w:rPr>
+          <w:highlight w:val="none"/>
+        </w:rPr>
+        <w:t xml:space="preserve"> </w:t>
+      </w:r>
+      <w:r>
+        <w:rPr>
+          <w:highlight w:val="none"/>
+        </w:rPr>
+      </w:r>
+      <w:r/>
+      <w:r>
+        <w:rPr>
+          <w:highlight w:val="none"/>
+        </w:rPr>
+      </w:r>
+    </w:p>
+    <w:p>
+      <w:pPr>
+        <w:rPr>
+          <w:highlight w:val="none"/>
+        </w:rPr>
+      </w:pPr>
+      <w:r>
+        <w:rPr>
+          <w:highlight w:val="none"/>
+        </w:rPr>
+        <w:t xml:space="preserve">But Embedded programming has its fair share of difficulties. </w:t>
+      </w:r>
+      <w:r>
+        <w:rPr>
+          <w:highlight w:val="none"/>
+        </w:rPr>
+      </w:r>
+    </w:p>
+    <w:p>
+      <w:r>
+        <w:t xml:space="preserve">There wa</w:t>
+      </w:r>
+      <w:r>
+        <w:t xml:space="preserve">s a time when em</w:t>
+      </w:r>
+      <w:r>
+        <w:t xml:space="preserve">bedded programming was simple( or so I hear) , all you had to was to read the data sheet of a piece of hardware, abstract that data sheet using data structures and finally manipulate the exposed registers using MMIO programming. Deployment was simple too, </w:t>
+      </w:r>
+      <w:r>
+        <w:t xml:space="preserve">sealing off the programming jack pin was enough. Maintaining the embedded software was not a common occurrence.</w:t>
       </w:r>
       <w:r/>
     </w:p>
@@ -2065,7 +2240,13 @@
         <w:rPr>
           <w:highlight w:val="none"/>
         </w:rPr>
-        <w:t xml:space="preserve">n another hand, developers resort to running the wasm runtime on top of another operating system like Tock or an Embedded Linux Distro. Let us call this method Method_B. This method allows swapping of programs and remote code modification. You get to enjoy the capability sec</w:t>
+        <w:t xml:space="preserve">n another hand, dev</w:t>
+      </w:r>
+      <w:r>
+        <w:rPr>
+          <w:highlight w:val="none"/>
+        </w:rPr>
+        <w:t xml:space="preserve">elopers resort to running the wasm runtime on top of another operating system like Tock or an Embedded Linux Distro. Let us call this method Method_B. This method allows swapping of programs and remote code modification. You get to enjoy the capability sec</w:t>
       </w:r>
       <w:r>
         <w:rPr>

</xml_diff>